<commit_message>
[docx writer] Make list para properties go first
This reordering of properties shouldn't be necessary but
it seems Word Online does not understand the docx correctly otherwise.
</commit_message>
<xml_diff>
--- a/test/docx/golden/lists.docx
+++ b/test/docx/golden/lists.docx
@@ -15,8 +15,8 @@
     <w:p>
       <w:pPr>
         <w:numPr>
+          <w:ilvl w:val="0"/>
           <w:numId w:val="1001"/>
-          <w:ilvl w:val="0"/>
         </w:numPr>
       </w:pPr>
       <w:r>
@@ -26,8 +26,8 @@
     <w:p>
       <w:pPr>
         <w:numPr>
+          <w:ilvl w:val="0"/>
           <w:numId w:val="1001"/>
-          <w:ilvl w:val="0"/>
         </w:numPr>
       </w:pPr>
       <w:r>
@@ -37,8 +37,8 @@
     <w:p>
       <w:pPr>
         <w:numPr>
+          <w:ilvl w:val="1"/>
           <w:numId w:val="1002"/>
-          <w:ilvl w:val="1"/>
         </w:numPr>
       </w:pPr>
       <w:r>
@@ -48,8 +48,8 @@
     <w:p>
       <w:pPr>
         <w:numPr>
+          <w:ilvl w:val="1"/>
           <w:numId w:val="1002"/>
-          <w:ilvl w:val="1"/>
         </w:numPr>
       </w:pPr>
       <w:r>
@@ -59,8 +59,8 @@
     <w:p>
       <w:pPr>
         <w:numPr>
+          <w:ilvl w:val="0"/>
           <w:numId w:val="1003"/>
-          <w:ilvl w:val="0"/>
         </w:numPr>
       </w:pPr>
       <w:r>
@@ -70,8 +70,8 @@
     <w:p>
       <w:pPr>
         <w:numPr>
+          <w:ilvl w:val="0"/>
           <w:numId w:val="1003"/>
-          <w:ilvl w:val="0"/>
         </w:numPr>
       </w:pPr>
       <w:r>
@@ -81,8 +81,8 @@
     <w:p>
       <w:pPr>
         <w:numPr>
+          <w:ilvl w:val="1"/>
           <w:numId w:val="1004"/>
-          <w:ilvl w:val="1"/>
         </w:numPr>
       </w:pPr>
       <w:r>
@@ -92,8 +92,8 @@
     <w:p>
       <w:pPr>
         <w:numPr>
+          <w:ilvl w:val="2"/>
           <w:numId w:val="1005"/>
-          <w:ilvl w:val="2"/>
         </w:numPr>
       </w:pPr>
       <w:r>
@@ -103,8 +103,8 @@
     <w:p>
       <w:pPr>
         <w:numPr>
+          <w:ilvl w:val="2"/>
           <w:numId w:val="1000"/>
-          <w:ilvl w:val="2"/>
         </w:numPr>
       </w:pPr>
       <w:r>
@@ -114,8 +114,8 @@
     <w:p>
       <w:pPr>
         <w:numPr>
+          <w:ilvl w:val="0"/>
           <w:numId w:val="1003"/>
-          <w:ilvl w:val="0"/>
         </w:numPr>
       </w:pPr>
       <w:r>
@@ -125,8 +125,8 @@
     <w:p>
       <w:pPr>
         <w:numPr>
+          <w:ilvl w:val="0"/>
           <w:numId w:val="1006"/>
-          <w:ilvl w:val="0"/>
         </w:numPr>
       </w:pPr>
       <w:r>

</xml_diff>

<commit_message>
Change order of ilvl and numId in document.xml (#5647)
Workaround for Word Online shortcomming. Fixes #5645

Also, make list para properties go first.

This reordering of properties shouldn't be necessary but
it seems Word Online does not understand the docx correctly otherwise.
</commit_message>
<xml_diff>
--- a/test/docx/golden/lists.docx
+++ b/test/docx/golden/lists.docx
@@ -15,8 +15,8 @@
     <w:p>
       <w:pPr>
         <w:numPr>
+          <w:ilvl w:val="0"/>
           <w:numId w:val="1001"/>
-          <w:ilvl w:val="0"/>
         </w:numPr>
       </w:pPr>
       <w:r>
@@ -26,8 +26,8 @@
     <w:p>
       <w:pPr>
         <w:numPr>
+          <w:ilvl w:val="0"/>
           <w:numId w:val="1001"/>
-          <w:ilvl w:val="0"/>
         </w:numPr>
       </w:pPr>
       <w:r>
@@ -37,8 +37,8 @@
     <w:p>
       <w:pPr>
         <w:numPr>
+          <w:ilvl w:val="1"/>
           <w:numId w:val="1002"/>
-          <w:ilvl w:val="1"/>
         </w:numPr>
       </w:pPr>
       <w:r>
@@ -48,8 +48,8 @@
     <w:p>
       <w:pPr>
         <w:numPr>
+          <w:ilvl w:val="1"/>
           <w:numId w:val="1002"/>
-          <w:ilvl w:val="1"/>
         </w:numPr>
       </w:pPr>
       <w:r>
@@ -59,8 +59,8 @@
     <w:p>
       <w:pPr>
         <w:numPr>
+          <w:ilvl w:val="0"/>
           <w:numId w:val="1003"/>
-          <w:ilvl w:val="0"/>
         </w:numPr>
       </w:pPr>
       <w:r>
@@ -70,8 +70,8 @@
     <w:p>
       <w:pPr>
         <w:numPr>
+          <w:ilvl w:val="0"/>
           <w:numId w:val="1003"/>
-          <w:ilvl w:val="0"/>
         </w:numPr>
       </w:pPr>
       <w:r>
@@ -81,8 +81,8 @@
     <w:p>
       <w:pPr>
         <w:numPr>
+          <w:ilvl w:val="1"/>
           <w:numId w:val="1004"/>
-          <w:ilvl w:val="1"/>
         </w:numPr>
       </w:pPr>
       <w:r>
@@ -92,8 +92,8 @@
     <w:p>
       <w:pPr>
         <w:numPr>
+          <w:ilvl w:val="2"/>
           <w:numId w:val="1005"/>
-          <w:ilvl w:val="2"/>
         </w:numPr>
       </w:pPr>
       <w:r>
@@ -103,8 +103,8 @@
     <w:p>
       <w:pPr>
         <w:numPr>
+          <w:ilvl w:val="2"/>
           <w:numId w:val="1000"/>
-          <w:ilvl w:val="2"/>
         </w:numPr>
       </w:pPr>
       <w:r>
@@ -114,8 +114,8 @@
     <w:p>
       <w:pPr>
         <w:numPr>
+          <w:ilvl w:val="0"/>
           <w:numId w:val="1003"/>
-          <w:ilvl w:val="0"/>
         </w:numPr>
       </w:pPr>
       <w:r>
@@ -125,8 +125,8 @@
     <w:p>
       <w:pPr>
         <w:numPr>
+          <w:ilvl w:val="0"/>
           <w:numId w:val="1006"/>
-          <w:ilvl w:val="0"/>
         </w:numPr>
       </w:pPr>
       <w:r>

</xml_diff>

<commit_message>
Docx writer: make nsid in abstractNum deterministic.
Previously we assigned a random number (though in a deterministic
way).  But changes in the random package mean we get different
results now on different architectures, even with the same random
seed. We don't need random values; so now we just assign a value
based on the list number id, which is guaranteed to be unique
to the list marker.
</commit_message>
<xml_diff>
--- a/test/docx/golden/lists.docx
+++ b/test/docx/golden/lists.docx
@@ -165,7 +165,7 @@
 <file path=word/numbering.xml><?xml version="1.0" encoding="utf-8"?>
 <w:numbering xmlns:w="http://schemas.openxmlformats.org/wordprocessingml/2006/main">
   <w:abstractNum w:abstractNumId="990">
-    <w:nsid w:val="2c1ae401"/>
+    <w:nsid w:val="A990"/>
     <w:multiLevelType w:val="multilevel"/>
     <w:lvl w:ilvl="0">
       <w:numFmt w:val="bullet"/>
@@ -241,7 +241,7 @@
     </w:lvl>
   </w:abstractNum>
   <w:abstractNum w:abstractNumId="99411">
-    <w:nsid w:val="ea454b4c"/>
+    <w:nsid w:val="A99411"/>
     <w:multiLevelType w:val="multilevel"/>
     <w:lvl w:ilvl="0">
       <w:start w:val="1"/>
@@ -326,7 +326,7 @@
     </w:lvl>
   </w:abstractNum>
   <w:abstractNum w:abstractNumId="99701">
-    <w:nsid w:val="71315dca"/>
+    <w:nsid w:val="A99701"/>
     <w:multiLevelType w:val="multilevel"/>
     <w:lvl w:ilvl="0">
       <w:start w:val="1"/>
@@ -411,7 +411,7 @@
     </w:lvl>
   </w:abstractNum>
   <w:abstractNum w:abstractNumId="991">
-    <w:nsid w:val="47261bad"/>
+    <w:nsid w:val="A991"/>
     <w:multiLevelType w:val="multilevel"/>
     <w:lvl w:ilvl="0">
       <w:numFmt w:val="bullet"/>

</xml_diff>

<commit_message>
fix(docx): fix validation error in w:nsid
The length here seems to refer to length in bytes (so twice as long in
hex):
```
./tmp/numbering-pretty.xml:4: element nsid: Schemas validity error : Element '{http://schemas.openxmlformats.org/wordprocessingml/2006/main}nsid', attribute '{http://schemas.openxmlformats.org/wordprocessingml/2006/main}val': [facet 'length'] The value 'A990' has a length of '2'; this differs from the allowed length of '4'.
```

[This](https://learn.microsoft.com/en-us/dotnet/api/documentformat.openxml.wordprocessing.nsid?view=openxml-2.8.1) also documents the longer values.

Signed-off-by: Edwin Török <edwin@etorok.net>
</commit_message>
<xml_diff>
--- a/test/docx/golden/lists.docx
+++ b/test/docx/golden/lists.docx
@@ -165,7 +165,7 @@
 <file path=word/numbering.xml><?xml version="1.0" encoding="utf-8"?>
 <w:numbering xmlns:w="http://schemas.openxmlformats.org/wordprocessingml/2006/main">
   <w:abstractNum w:abstractNumId="990">
-    <w:nsid w:val="A990"/>
+    <w:nsid w:val="0000A990"/>
     <w:multiLevelType w:val="multilevel"/>
     <w:lvl w:ilvl="0">
       <w:numFmt w:val="bullet"/>
@@ -241,7 +241,7 @@
     </w:lvl>
   </w:abstractNum>
   <w:abstractNum w:abstractNumId="99411">
-    <w:nsid w:val="A99411"/>
+    <w:nsid w:val="00A99411"/>
     <w:multiLevelType w:val="multilevel"/>
     <w:lvl w:ilvl="0">
       <w:start w:val="1"/>
@@ -326,7 +326,7 @@
     </w:lvl>
   </w:abstractNum>
   <w:abstractNum w:abstractNumId="99701">
-    <w:nsid w:val="A99701"/>
+    <w:nsid w:val="00A99701"/>
     <w:multiLevelType w:val="multilevel"/>
     <w:lvl w:ilvl="0">
       <w:start w:val="1"/>
@@ -411,7 +411,7 @@
     </w:lvl>
   </w:abstractNum>
   <w:abstractNum w:abstractNumId="991">
-    <w:nsid w:val="A991"/>
+    <w:nsid w:val="0000A991"/>
     <w:multiLevelType w:val="multilevel"/>
     <w:lvl w:ilvl="0">
       <w:numFmt w:val="bullet"/>

</xml_diff>

<commit_message>
Docx reader: support task lists.
This also fixes a small bug in parsing delimiters in numbered lists,
which led to the default delimiter being used wrongly in some cases.

Closes #8211.
</commit_message>
<xml_diff>
--- a/test/docx/golden/lists.docx
+++ b/test/docx/golden/lists.docx
@@ -325,8 +325,8 @@
       </w:pPr>
     </w:lvl>
   </w:abstractNum>
-  <w:abstractNum w:abstractNumId="99701">
-    <w:nsid w:val="00A99701"/>
+  <w:abstractNum w:abstractNumId="99711">
+    <w:nsid w:val="00A99711"/>
     <w:multiLevelType w:val="multilevel"/>
     <w:lvl w:ilvl="0">
       <w:start w:val="1"/>
@@ -547,7 +547,7 @@
     </w:lvlOverride>
   </w:num>
   <w:num w:numId="1002">
-    <w:abstractNumId w:val="99701"/>
+    <w:abstractNumId w:val="99711"/>
     <w:lvlOverride w:ilvl="0">
       <w:startOverride w:val="1"/>
     </w:lvlOverride>

</xml_diff>